<commit_message>
membuat file model dan controller
</commit_message>
<xml_diff>
--- a/other/[REG] Template Tubes Webpro 19.docx
+++ b/other/[REG] Template Tubes Webpro 19.docx
@@ -93,7 +93,7 @@
                     <a:blip r:embed="rId8" cstate="print">
                       <a:extLst>
                         <a:ext uri="{28A0092B-C50C-407E-A947-70E740481C1C}">
-                          <a14:useLocalDpi xmlns="" xmlns:wpc="http://schemas.microsoft.com/office/word/2010/wordprocessingCanvas" xmlns:cx="http://schemas.microsoft.com/office/drawing/2014/chartex" xmlns:cx1="http://schemas.microsoft.com/office/drawing/2015/9/8/chartex" xmlns:cx2="http://schemas.microsoft.com/office/drawing/2015/10/21/chartex" xmlns:cx3="http://schemas.microsoft.com/office/drawing/2016/5/9/chartex" xmlns:cx4="http://schemas.microsoft.com/office/drawing/2016/5/10/chartex" xmlns:cx5="http://schemas.microsoft.com/office/drawing/2016/5/11/chartex" xmlns:cx6="http://schemas.microsoft.com/office/drawing/2016/5/12/chartex" xmlns:cx7="http://schemas.microsoft.com/office/drawing/2016/5/13/chartex" xmlns:cx8="http://schemas.microsoft.com/office/drawing/2016/5/14/chartex" xmlns:mc="http://schemas.openxmlformats.org/markup-compatibility/2006" xmlns:aink="http://schemas.microsoft.com/office/drawing/2016/ink" xmlns:am3d="http://schemas.microsoft.com/office/drawing/2017/model3d" xmlns:o="urn:schemas-microsoft-com:office:office" xmlns:v="urn:schemas-microsoft-com:vml" xmlns:wp14="http://schemas.microsoft.com/office/word/2010/wordprocessingDrawing" xmlns:w10="urn:schemas-microsoft-com:office:word" xmlns:w="http://schemas.openxmlformats.org/wordprocessingml/2006/main" xmlns:w14="http://schemas.microsoft.com/office/word/2010/wordml" xmlns:w15="http://schemas.microsoft.com/office/word/2012/wordml" xmlns:w16cid="http://schemas.microsoft.com/office/word/2016/wordml/cid" xmlns:w16se="http://schemas.microsoft.com/office/word/2015/wordml/symex" xmlns:wpg="http://schemas.microsoft.com/office/word/2010/wordprocessingGroup" xmlns:wpi="http://schemas.microsoft.com/office/word/2010/wordprocessingInk" xmlns:wps="http://schemas.microsoft.com/office/word/2010/wordprocessingShape" xmlns:a14="http://schemas.microsoft.com/office/drawing/2010/main" val="0"/>
+                          <a14:useLocalDpi xmlns:a14="http://schemas.microsoft.com/office/drawing/2010/main" xmlns:wps="http://schemas.microsoft.com/office/word/2010/wordprocessingShape" xmlns:wpi="http://schemas.microsoft.com/office/word/2010/wordprocessingInk" xmlns:wpg="http://schemas.microsoft.com/office/word/2010/wordprocessingGroup" xmlns:w16se="http://schemas.microsoft.com/office/word/2015/wordml/symex" xmlns:w16cid="http://schemas.microsoft.com/office/word/2016/wordml/cid" xmlns:w15="http://schemas.microsoft.com/office/word/2012/wordml" xmlns:w14="http://schemas.microsoft.com/office/word/2010/wordml" xmlns:w="http://schemas.openxmlformats.org/wordprocessingml/2006/main" xmlns:w10="urn:schemas-microsoft-com:office:word" xmlns:wp14="http://schemas.microsoft.com/office/word/2010/wordprocessingDrawing" xmlns:v="urn:schemas-microsoft-com:vml" xmlns:o="urn:schemas-microsoft-com:office:office" xmlns:am3d="http://schemas.microsoft.com/office/drawing/2017/model3d" xmlns:aink="http://schemas.microsoft.com/office/drawing/2016/ink" xmlns:mc="http://schemas.openxmlformats.org/markup-compatibility/2006" xmlns:cx8="http://schemas.microsoft.com/office/drawing/2016/5/14/chartex" xmlns:cx7="http://schemas.microsoft.com/office/drawing/2016/5/13/chartex" xmlns:cx6="http://schemas.microsoft.com/office/drawing/2016/5/12/chartex" xmlns:cx5="http://schemas.microsoft.com/office/drawing/2016/5/11/chartex" xmlns:cx4="http://schemas.microsoft.com/office/drawing/2016/5/10/chartex" xmlns:cx3="http://schemas.microsoft.com/office/drawing/2016/5/9/chartex" xmlns:cx2="http://schemas.microsoft.com/office/drawing/2015/10/21/chartex" xmlns:cx1="http://schemas.microsoft.com/office/drawing/2015/9/8/chartex" xmlns:cx="http://schemas.microsoft.com/office/drawing/2014/chartex" xmlns:wpc="http://schemas.microsoft.com/office/word/2010/wordprocessingCanvas" xmlns="" val="0"/>
                         </a:ext>
                       </a:extLst>
                     </a:blip>
@@ -763,7 +763,7 @@
           <w:iCs/>
           <w:lang w:val="id-ID"/>
         </w:rPr>
-        <w:t>View Obat, Input Obat, Update Obat, Delete Obat</w:t>
+        <w:t>CRUD Obat</w:t>
       </w:r>
     </w:p>
     <w:p>
@@ -783,14 +783,7 @@
           <w:iCs/>
           <w:lang w:val="id-ID"/>
         </w:rPr>
-        <w:t>Menampilkan laporan data</w:t>
-      </w:r>
-      <w:r>
-        <w:rPr>
-          <w:iCs/>
-          <w:lang w:val="id-ID"/>
-        </w:rPr>
-        <w:t xml:space="preserve"> obat</w:t>
+        <w:t>CRUD Apoteker</w:t>
       </w:r>
     </w:p>
     <w:p>
@@ -810,21 +803,7 @@
           <w:iCs/>
           <w:lang w:val="id-ID"/>
         </w:rPr>
-        <w:t xml:space="preserve">Menampilkan </w:t>
-      </w:r>
-      <w:r>
-        <w:rPr>
-          <w:iCs/>
-          <w:lang w:val="id-ID"/>
-        </w:rPr>
-        <w:t>laporan transaksi</w:t>
-      </w:r>
-      <w:r>
-        <w:rPr>
-          <w:iCs/>
-          <w:lang w:val="id-ID"/>
-        </w:rPr>
-        <w:t xml:space="preserve"> penjualan, </w:t>
+        <w:t>CRUD Suppiler</w:t>
       </w:r>
     </w:p>
     <w:p>
@@ -844,21 +823,14 @@
           <w:iCs/>
           <w:lang w:val="id-ID"/>
         </w:rPr>
-        <w:t>L</w:t>
-      </w:r>
-      <w:r>
-        <w:rPr>
-          <w:iCs/>
-          <w:lang w:val="id-ID"/>
-        </w:rPr>
-        <w:t xml:space="preserve">aporan </w:t>
-      </w:r>
-      <w:r>
-        <w:rPr>
-          <w:iCs/>
-          <w:lang w:val="id-ID"/>
-        </w:rPr>
-        <w:t>pembelian obat.</w:t>
+        <w:t>View Laporan</w:t>
+      </w:r>
+      <w:r>
+        <w:rPr>
+          <w:iCs/>
+          <w:lang w:val="id-ID"/>
+        </w:rPr>
+        <w:t xml:space="preserve"> Penjualan</w:t>
       </w:r>
     </w:p>
     <w:p>
@@ -878,7 +850,27 @@
           <w:iCs/>
           <w:lang w:val="id-ID"/>
         </w:rPr>
-        <w:t>View Data Apoteker</w:t>
+        <w:t>View Laporan Pembelian</w:t>
+      </w:r>
+    </w:p>
+    <w:p>
+      <w:pPr>
+        <w:pStyle w:val="ListParagraph"/>
+        <w:numPr>
+          <w:ilvl w:val="0"/>
+          <w:numId w:val="5"/>
+        </w:numPr>
+        <w:rPr>
+          <w:iCs/>
+          <w:lang w:val="id-ID"/>
+        </w:rPr>
+      </w:pPr>
+      <w:r>
+        <w:rPr>
+          <w:iCs/>
+          <w:lang w:val="id-ID"/>
+        </w:rPr>
+        <w:t>Akses Apoteker:</w:t>
       </w:r>
     </w:p>
     <w:p>
@@ -898,7 +890,7 @@
           <w:iCs/>
           <w:lang w:val="id-ID"/>
         </w:rPr>
-        <w:t>Create Data Apoteker</w:t>
+        <w:t>Input Transaksi Pembelian</w:t>
       </w:r>
     </w:p>
     <w:p>
@@ -918,7 +910,7 @@
           <w:iCs/>
           <w:lang w:val="id-ID"/>
         </w:rPr>
-        <w:t>Update Data Apoteker</w:t>
+        <w:t>Input Transaksi Penjualan</w:t>
       </w:r>
     </w:p>
     <w:p>
@@ -938,27 +930,7 @@
           <w:iCs/>
           <w:lang w:val="id-ID"/>
         </w:rPr>
-        <w:t>Delete Apoteker</w:t>
-      </w:r>
-    </w:p>
-    <w:p>
-      <w:pPr>
-        <w:pStyle w:val="ListParagraph"/>
-        <w:numPr>
-          <w:ilvl w:val="0"/>
-          <w:numId w:val="5"/>
-        </w:numPr>
-        <w:rPr>
-          <w:iCs/>
-          <w:lang w:val="id-ID"/>
-        </w:rPr>
-      </w:pPr>
-      <w:r>
-        <w:rPr>
-          <w:iCs/>
-          <w:lang w:val="id-ID"/>
-        </w:rPr>
-        <w:t>Akses Apoteker:</w:t>
+        <w:t>View Riwayat Pembelian</w:t>
       </w:r>
     </w:p>
     <w:p>
@@ -978,7 +950,7 @@
           <w:iCs/>
           <w:lang w:val="id-ID"/>
         </w:rPr>
-        <w:t>Melihat riwayat pembelian obat</w:t>
+        <w:t>View Riwayat Penjualan</w:t>
       </w:r>
     </w:p>
     <w:p>
@@ -998,7 +970,7 @@
           <w:iCs/>
           <w:lang w:val="id-ID"/>
         </w:rPr>
-        <w:t>Melihat riwayar penjualan obat</w:t>
+        <w:t>Melihat riwayat pembelian obat</w:t>
       </w:r>
     </w:p>
     <w:p>
@@ -1018,7 +990,7 @@
           <w:iCs/>
           <w:lang w:val="id-ID"/>
         </w:rPr>
-        <w:t>Kontrol stok obat</w:t>
+        <w:t>Melihat riwayar penjualan obat</w:t>
       </w:r>
     </w:p>
     <w:p>
@@ -1038,45 +1010,8 @@
           <w:iCs/>
           <w:lang w:val="id-ID"/>
         </w:rPr>
-        <w:t xml:space="preserve">Input data </w:t>
-      </w:r>
-      <w:r>
-        <w:rPr>
-          <w:iCs/>
-          <w:lang w:val="id-ID"/>
-        </w:rPr>
-        <w:t>transaksi penjualan obat.</w:t>
-      </w:r>
-    </w:p>
-    <w:p>
-      <w:pPr>
-        <w:pStyle w:val="ListParagraph"/>
-        <w:numPr>
-          <w:ilvl w:val="1"/>
-          <w:numId w:val="5"/>
-        </w:numPr>
-        <w:rPr>
-          <w:iCs/>
-          <w:lang w:val="id-ID"/>
-        </w:rPr>
-      </w:pPr>
-      <w:r>
-        <w:rPr>
-          <w:iCs/>
-          <w:lang w:val="id-ID"/>
-        </w:rPr>
-        <w:t>Input data pembelian obat</w:t>
-      </w:r>
-    </w:p>
-    <w:p>
-      <w:pPr>
-        <w:pStyle w:val="ListParagraph"/>
-        <w:ind w:left="786"/>
-        <w:rPr>
-          <w:iCs/>
-          <w:lang w:val="id-ID"/>
-        </w:rPr>
-      </w:pPr>
+        <w:t>Kelola Stok Obat</w:t>
+      </w:r>
     </w:p>
     <w:p>
       <w:pPr>
@@ -3769,7 +3704,7 @@
   <a:extraClrSchemeLst/>
   <a:extLst>
     <a:ext uri="{05A4C25C-085E-4340-85A3-A5531E510DB2}">
-      <thm15:themeFamily xmlns="" xmlns:thm15="http://schemas.microsoft.com/office/thememl/2012/main" name="Office Theme" id="{62F939B6-93AF-4DB8-9C6B-D6C7DFDC589F}" vid="{4A3C46E8-61CC-4603-A589-7422A47A8E4A}"/>
+      <thm15:themeFamily xmlns:thm15="http://schemas.microsoft.com/office/thememl/2012/main" xmlns="" name="Office Theme" id="{62F939B6-93AF-4DB8-9C6B-D6C7DFDC589F}" vid="{4A3C46E8-61CC-4603-A589-7422A47A8E4A}"/>
     </a:ext>
   </a:extLst>
 </a:theme>

</xml_diff>